<commit_message>
All good I guess
Actions are alright on the sack app
</commit_message>
<xml_diff>
--- a/PersonalisedWorkout.docx
+++ b/PersonalisedWorkout.docx
@@ -675,22 +675,17 @@
     </w:p>
     <w:p>
       <w:r>
-        <w:t>For LOOSING WEIGHT you will have to workout in the following order: you have to execute the workout above in a fast manner, with low weights and a high number of reps.</w:t>
+        <w:t>For KEEPING FIT you will have to workout in the following order: you have to execute the workout above in a normal manner, with medium weights and an average number of reps.</w:t>
       </w:r>
     </w:p>
     <w:p>
       <w:r>
-        <w:t>For each exercise you have to do 4 SETS and between 14 to 16 REPS.</w:t>
+        <w:t>For each exercise you have to do 4 SETS and between 8 to 10 REPS.</w:t>
       </w:r>
     </w:p>
     <w:p>
       <w:r>
-        <w:t>Try to do the exericses in an intense manner so that you will burn more calories.</w:t>
-      </w:r>
-    </w:p>
-    <w:p>
-      <w:r>
-        <w:t>Before starting the workout to a 30 min set of bicycle run.</w:t>
+        <w:t>Try to do the exericses as correct as possible, described in the videos.</w:t>
       </w:r>
     </w:p>
     <w:sectPr>

</xml_diff>